<commit_message>
justification texte portraits de la relance
</commit_message>
<xml_diff>
--- a/template/template_front_page.docx
+++ b/template/template_front_page.docx
@@ -178,7 +178,7 @@
     <w:p>
       <w:pPr>
         <w:pStyle w:val="03textecourant"/>
-        <w:jc w:val="left"/>
+        <w:jc w:val="both"/>
         <w:rPr/>
       </w:pPr>
       <w:r>
@@ -225,7 +225,7 @@
     <w:p>
       <w:pPr>
         <w:pStyle w:val="Customstyle"/>
-        <w:jc w:val="left"/>
+        <w:jc w:val="both"/>
         <w:rPr>
           <w:i w:val="false"/>
           <w:i w:val="false"/>
@@ -327,17 +327,13 @@
           <w:docPartGallery w:val="Table of Contents"/>
           <w:docPartUnique w:val="true"/>
         </w:docPartObj>
-        <w:id w:val="50051812"/>
+        <w:id w:val="537498637"/>
       </w:sdtPr>
       <w:sdtContent>
         <w:p>
           <w:pPr>
             <w:pStyle w:val="TOCHeading"/>
-            <w:rPr>
-              <w:b/>
-              <w:b/>
-              <w:bCs/>
-            </w:rPr>
+            <w:rPr/>
           </w:pPr>
           <w:r>
             <w:rPr>
@@ -501,11 +497,11 @@
           <wp:effectExtent l="0" t="0" r="0" b="0"/>
           <wp:wrapTight wrapText="bothSides">
             <wp:wrapPolygon edited="0">
-              <wp:start x="-594" y="0"/>
-              <wp:lineTo x="-594" y="20724"/>
-              <wp:lineTo x="20609" y="20724"/>
-              <wp:lineTo x="20609" y="0"/>
-              <wp:lineTo x="-594" y="0"/>
+              <wp:start x="-612" y="0"/>
+              <wp:lineTo x="-612" y="20704"/>
+              <wp:lineTo x="20591" y="20704"/>
+              <wp:lineTo x="20591" y="0"/>
+              <wp:lineTo x="-612" y="0"/>
             </wp:wrapPolygon>
           </wp:wrapTight>
           <wp:docPr id="1" name="Image 1" descr=""/>
@@ -554,11 +550,11 @@
           <wp:effectExtent l="0" t="0" r="0" b="0"/>
           <wp:wrapTight wrapText="bothSides">
             <wp:wrapPolygon edited="0">
-              <wp:start x="-1189" y="0"/>
-              <wp:lineTo x="-1189" y="19407"/>
-              <wp:lineTo x="20157" y="19407"/>
-              <wp:lineTo x="20157" y="0"/>
-              <wp:lineTo x="-1189" y="0"/>
+              <wp:start x="-1225" y="0"/>
+              <wp:lineTo x="-1225" y="19353"/>
+              <wp:lineTo x="20121" y="19353"/>
+              <wp:lineTo x="20121" y="0"/>
+              <wp:lineTo x="-1225" y="0"/>
             </wp:wrapPolygon>
           </wp:wrapTight>
           <wp:docPr id="2" name="Image 2" descr=""/>
@@ -1429,6 +1425,18 @@
       <w:szCs w:val="22"/>
     </w:rPr>
   </w:style>
+  <w:style w:type="character" w:styleId="ListLabel9">
+    <w:name w:val="ListLabel 9"/>
+    <w:qFormat/>
+    <w:rPr>
+      <w:rFonts w:ascii="Marianne" w:hAnsi="Marianne" w:cs="Arial"/>
+      <w:i/>
+      <w:iCs/>
+      <w:color w:val="00A65D"/>
+      <w:sz w:val="22"/>
+      <w:szCs w:val="22"/>
+    </w:rPr>
+  </w:style>
   <w:style w:type="paragraph" w:styleId="Titre">
     <w:name w:val="Titre"/>
     <w:basedOn w:val="Normal"/>

</xml_diff>

<commit_message>
Modification Template + Split des fiches modifiées/non_touche
</commit_message>
<xml_diff>
--- a/template/template_front_page.docx
+++ b/template/template_front_page.docx
@@ -327,13 +327,21 @@
           <w:docPartGallery w:val="Table of Contents"/>
           <w:docPartUnique w:val="true"/>
         </w:docPartObj>
-        <w:id w:val="537498637"/>
+        <w:id w:val="783826602"/>
       </w:sdtPr>
       <w:sdtContent>
         <w:p>
           <w:pPr>
             <w:pStyle w:val="TOCHeading"/>
-            <w:rPr/>
+            <w:rPr>
+              <w:rFonts w:ascii="Marianne" w:hAnsi="Marianne"/>
+              <w:b/>
+              <w:b/>
+              <w:bCs/>
+              <w:color w:val="000000"/>
+              <w:sz w:val="48"/>
+              <w:szCs w:val="48"/>
+            </w:rPr>
           </w:pPr>
           <w:r>
             <w:rPr>
@@ -349,57 +357,499 @@
         </w:p>
         <w:p>
           <w:pPr>
-            <w:pStyle w:val="Titre2"/>
-            <w:numPr>
-              <w:ilvl w:val="1"/>
-              <w:numId w:val="2"/>
-            </w:numPr>
-            <w:rPr>
-              <w:sz w:val="22"/>
-              <w:szCs w:val="22"/>
-            </w:rPr>
+            <w:pStyle w:val="Tabledesmatiresniveau2"/>
+            <w:tabs>
+              <w:tab w:val="right" w:pos="9356" w:leader="dot"/>
+            </w:tabs>
+            <w:rPr/>
           </w:pPr>
           <w:r>
             <w:fldChar w:fldCharType="begin"/>
           </w:r>
           <w:r>
             <w:rPr>
-              <w:rFonts w:ascii="Marianne" w:hAnsi="Marianne"/>
+              <w:rStyle w:val="Sautdindex"/>
             </w:rPr>
-            <w:instrText> TOC \z \o "1-3" \u \h</w:instrText>
+            <w:instrText> TOC \o "1-3" \h</w:instrText>
           </w:r>
           <w:r>
             <w:rPr>
-              <w:rFonts w:ascii="Marianne" w:hAnsi="Marianne"/>
+              <w:rStyle w:val="Sautdindex"/>
             </w:rPr>
             <w:fldChar w:fldCharType="separate"/>
           </w:r>
-          <w:r>
+          <w:hyperlink w:anchor="__RefHeading___Toc2184_2642015698">
+            <w:r>
+              <w:rPr>
+                <w:rStyle w:val="Sautdindex"/>
+              </w:rPr>
+              <w:t>Volet 1 : Ecologie</w:t>
+              <w:tab/>
+              <w:t>3</w:t>
+            </w:r>
+          </w:hyperlink>
+        </w:p>
+        <w:p>
+          <w:pPr>
+            <w:pStyle w:val="Tabledesmatiresniveau3"/>
+            <w:tabs>
+              <w:tab w:val="right" w:pos="9356" w:leader="dot"/>
+            </w:tabs>
+            <w:rPr/>
+          </w:pPr>
+          <w:hyperlink w:anchor="__RefHeading___Toc2186_2642015698">
+            <w:r>
+              <w:rPr>
+                <w:rStyle w:val="Sautdindex"/>
+              </w:rPr>
+              <w:t>1 - Bonus écologique</w:t>
+              <w:tab/>
+              <w:t>4</w:t>
+            </w:r>
+          </w:hyperlink>
+        </w:p>
+        <w:p>
+          <w:pPr>
+            <w:pStyle w:val="Tabledesmatiresniveau3"/>
+            <w:tabs>
+              <w:tab w:val="right" w:pos="9356" w:leader="dot"/>
+            </w:tabs>
+            <w:rPr/>
+          </w:pPr>
+          <w:hyperlink w:anchor="__RefHeading___Toc2188_2642015698">
+            <w:r>
+              <w:rPr>
+                <w:rStyle w:val="Sautdindex"/>
+              </w:rPr>
+              <w:t>2 - MaPrimeRénov'</w:t>
+              <w:tab/>
+              <w:t>5</w:t>
+            </w:r>
+          </w:hyperlink>
+        </w:p>
+        <w:p>
+          <w:pPr>
+            <w:pStyle w:val="Tabledesmatiresniveau3"/>
+            <w:tabs>
+              <w:tab w:val="right" w:pos="9356" w:leader="dot"/>
+            </w:tabs>
+            <w:rPr/>
+          </w:pPr>
+          <w:hyperlink w:anchor="__RefHeading___Toc2190_2642015698">
+            <w:r>
+              <w:rPr>
+                <w:rStyle w:val="Sautdindex"/>
+              </w:rPr>
+              <w:t>3 - Modernisation des filières automobiles et aéronautiques</w:t>
+              <w:tab/>
+              <w:t>6</w:t>
+            </w:r>
+          </w:hyperlink>
+        </w:p>
+        <w:p>
+          <w:pPr>
+            <w:pStyle w:val="Tabledesmatiresniveau3"/>
+            <w:tabs>
+              <w:tab w:val="right" w:pos="9356" w:leader="dot"/>
+            </w:tabs>
+            <w:rPr/>
+          </w:pPr>
+          <w:hyperlink w:anchor="__RefHeading___Toc2192_2642015698">
+            <w:r>
+              <w:rPr>
+                <w:rStyle w:val="Sautdindex"/>
+              </w:rPr>
+              <w:t>4 - Prime à la conversion des agroéquipements</w:t>
+              <w:tab/>
+              <w:t>7</w:t>
+            </w:r>
+          </w:hyperlink>
+        </w:p>
+        <w:p>
+          <w:pPr>
+            <w:pStyle w:val="Tabledesmatiresniveau3"/>
+            <w:tabs>
+              <w:tab w:val="right" w:pos="9356" w:leader="dot"/>
+            </w:tabs>
+            <w:rPr/>
+          </w:pPr>
+          <w:hyperlink w:anchor="__RefHeading___Toc2194_2642015698">
+            <w:r>
+              <w:rPr>
+                <w:rStyle w:val="Sautdindex"/>
+              </w:rPr>
+              <w:t>5 - Prime à la conversion des véhicules légers</w:t>
+              <w:tab/>
+              <w:t>8</w:t>
+            </w:r>
+          </w:hyperlink>
+        </w:p>
+        <w:p>
+          <w:pPr>
+            <w:pStyle w:val="Tabledesmatiresniveau3"/>
+            <w:tabs>
+              <w:tab w:val="right" w:pos="9356" w:leader="dot"/>
+            </w:tabs>
+            <w:rPr/>
+          </w:pPr>
+          <w:hyperlink w:anchor="__RefHeading___Toc2196_2642015698">
+            <w:r>
+              <w:rPr>
+                <w:rStyle w:val="Sautdindex"/>
+              </w:rPr>
+              <w:t>6 - Réhabilitation Friches (urbaines et sites pollués)</w:t>
+              <w:tab/>
+              <w:t>9</w:t>
+            </w:r>
+          </w:hyperlink>
+        </w:p>
+        <w:p>
+          <w:pPr>
+            <w:pStyle w:val="Tabledesmatiresniveau3"/>
+            <w:tabs>
+              <w:tab w:val="right" w:pos="9356" w:leader="dot"/>
+            </w:tabs>
+            <w:rPr/>
+          </w:pPr>
+          <w:hyperlink w:anchor="__RefHeading___Toc2198_2642015698">
+            <w:r>
+              <w:rPr>
+                <w:rStyle w:val="Sautdindex"/>
+              </w:rPr>
+              <w:t>7 - Rénovation bâtiments Etat</w:t>
+              <w:tab/>
+              <w:t>10</w:t>
+            </w:r>
+          </w:hyperlink>
+        </w:p>
+        <w:p>
+          <w:pPr>
+            <w:pStyle w:val="Tabledesmatiresniveau2"/>
+            <w:tabs>
+              <w:tab w:val="right" w:pos="9356" w:leader="dot"/>
+            </w:tabs>
+            <w:rPr/>
+          </w:pPr>
+          <w:hyperlink w:anchor="__RefHeading___Toc2200_2642015698">
+            <w:r>
+              <w:rPr>
+                <w:rStyle w:val="Sautdindex"/>
+              </w:rPr>
+              <w:t>Volet 2 : Compétitivité</w:t>
+              <w:tab/>
+              <w:t>11</w:t>
+            </w:r>
+          </w:hyperlink>
+        </w:p>
+        <w:p>
+          <w:pPr>
+            <w:pStyle w:val="Tabledesmatiresniveau3"/>
+            <w:tabs>
+              <w:tab w:val="right" w:pos="9356" w:leader="dot"/>
+            </w:tabs>
+            <w:rPr/>
+          </w:pPr>
+          <w:hyperlink w:anchor="__RefHeading___Toc2202_2642015698">
+            <w:r>
+              <w:rPr>
+                <w:rStyle w:val="Sautdindex"/>
+              </w:rPr>
+              <w:t>8 - AAP Industrie : Soutien aux projets industriels territoires</w:t>
+              <w:tab/>
+              <w:t>12</w:t>
+            </w:r>
+          </w:hyperlink>
+        </w:p>
+        <w:p>
+          <w:pPr>
+            <w:pStyle w:val="Tabledesmatiresniveau3"/>
+            <w:tabs>
+              <w:tab w:val="right" w:pos="9356" w:leader="dot"/>
+            </w:tabs>
+            <w:rPr/>
+          </w:pPr>
+          <w:hyperlink w:anchor="__RefHeading___Toc2204_2642015698">
+            <w:r>
+              <w:rPr>
+                <w:rStyle w:val="Sautdindex"/>
+              </w:rPr>
+              <w:t>9 - AAP Industrie : Sécurisation approvisionnements critiques</w:t>
+              <w:tab/>
+              <w:t>13</w:t>
+            </w:r>
+          </w:hyperlink>
+        </w:p>
+        <w:p>
+          <w:pPr>
+            <w:pStyle w:val="Tabledesmatiresniveau3"/>
+            <w:tabs>
+              <w:tab w:val="right" w:pos="9356" w:leader="dot"/>
+            </w:tabs>
+            <w:rPr/>
+          </w:pPr>
+          <w:hyperlink w:anchor="__RefHeading___Toc2206_2642015698">
+            <w:r>
+              <w:rPr>
+                <w:rStyle w:val="Sautdindex"/>
+              </w:rPr>
+              <w:t>10 - France Num : aide à la numérisation des TPE,PME,ETI</w:t>
+              <w:tab/>
+              <w:t>14</w:t>
+            </w:r>
+          </w:hyperlink>
+        </w:p>
+        <w:p>
+          <w:pPr>
+            <w:pStyle w:val="Tabledesmatiresniveau3"/>
+            <w:tabs>
+              <w:tab w:val="right" w:pos="9356" w:leader="dot"/>
+            </w:tabs>
+            <w:rPr/>
+          </w:pPr>
+          <w:hyperlink w:anchor="__RefHeading___Toc2208_2642015698">
+            <w:r>
+              <w:rPr>
+                <w:rStyle w:val="Sautdindex"/>
+              </w:rPr>
+              <w:t>11 - Industrie du futur</w:t>
+              <w:tab/>
+              <w:t>15</w:t>
+            </w:r>
+          </w:hyperlink>
+        </w:p>
+        <w:p>
+          <w:pPr>
+            <w:pStyle w:val="Tabledesmatiresniveau3"/>
+            <w:tabs>
+              <w:tab w:val="right" w:pos="9356" w:leader="dot"/>
+            </w:tabs>
+            <w:rPr/>
+          </w:pPr>
+          <w:hyperlink w:anchor="__RefHeading___Toc2210_2642015698">
+            <w:r>
+              <w:rPr>
+                <w:rStyle w:val="Sautdindex"/>
+              </w:rPr>
+              <w:t>12 - Renforcement subventions Business France</w:t>
+              <w:tab/>
+              <w:t>16</w:t>
+            </w:r>
+          </w:hyperlink>
+        </w:p>
+        <w:p>
+          <w:pPr>
+            <w:pStyle w:val="Tabledesmatiresniveau3"/>
+            <w:tabs>
+              <w:tab w:val="right" w:pos="9356" w:leader="dot"/>
+            </w:tabs>
+            <w:rPr/>
+          </w:pPr>
+          <w:hyperlink w:anchor="__RefHeading___Toc2212_2642015698">
+            <w:r>
+              <w:rPr>
+                <w:rStyle w:val="Sautdindex"/>
+              </w:rPr>
+              <w:t>13 - Soutien aux filières culturelles (cinéma, audiovisuel, numérique, livre)</w:t>
+              <w:tab/>
+              <w:t>17</w:t>
+            </w:r>
+          </w:hyperlink>
+        </w:p>
+        <w:p>
+          <w:pPr>
+            <w:pStyle w:val="Tabledesmatiresniveau2"/>
+            <w:tabs>
+              <w:tab w:val="right" w:pos="9356" w:leader="dot"/>
+            </w:tabs>
+            <w:rPr/>
+          </w:pPr>
+          <w:hyperlink w:anchor="__RefHeading___Toc2214_2642015698">
+            <w:r>
+              <w:rPr>
+                <w:rStyle w:val="Sautdindex"/>
+              </w:rPr>
+              <w:t>Volet 3 : Cohésion</w:t>
+              <w:tab/>
+              <w:t>18</w:t>
+            </w:r>
+          </w:hyperlink>
+        </w:p>
+        <w:p>
+          <w:pPr>
+            <w:pStyle w:val="Tabledesmatiresniveau3"/>
+            <w:tabs>
+              <w:tab w:val="right" w:pos="9356" w:leader="dot"/>
+            </w:tabs>
+            <w:rPr/>
+          </w:pPr>
+          <w:hyperlink w:anchor="__RefHeading___Toc2216_2642015698">
+            <w:r>
+              <w:rPr>
+                <w:rStyle w:val="Sautdindex"/>
+              </w:rPr>
+              <w:t>14 - Apprentissage</w:t>
+              <w:tab/>
+              <w:t>19</w:t>
+            </w:r>
+          </w:hyperlink>
+        </w:p>
+        <w:p>
+          <w:pPr>
+            <w:pStyle w:val="Tabledesmatiresniveau3"/>
+            <w:tabs>
+              <w:tab w:val="right" w:pos="9356" w:leader="dot"/>
+            </w:tabs>
+            <w:rPr/>
+          </w:pPr>
+          <w:hyperlink w:anchor="__RefHeading___Toc2218_2642015698">
+            <w:r>
+              <w:rPr>
+                <w:rStyle w:val="Sautdindex"/>
+              </w:rPr>
+              <w:t>15 - Contrats Initiatives Emploi (CIE) Jeunes</w:t>
+              <w:tab/>
+              <w:t>20</w:t>
+            </w:r>
+          </w:hyperlink>
+        </w:p>
+        <w:p>
+          <w:pPr>
+            <w:pStyle w:val="Tabledesmatiresniveau3"/>
+            <w:tabs>
+              <w:tab w:val="right" w:pos="9356" w:leader="dot"/>
+            </w:tabs>
+            <w:rPr/>
+          </w:pPr>
+          <w:hyperlink w:anchor="__RefHeading___Toc2220_2642015698">
+            <w:r>
+              <w:rPr>
+                <w:rStyle w:val="Sautdindex"/>
+              </w:rPr>
+              <w:t>16 - Contrats de professionnalisation</w:t>
+              <w:tab/>
+              <w:t>21</w:t>
+            </w:r>
+          </w:hyperlink>
+        </w:p>
+        <w:p>
+          <w:pPr>
+            <w:pStyle w:val="Tabledesmatiresniveau3"/>
+            <w:tabs>
+              <w:tab w:val="right" w:pos="9356" w:leader="dot"/>
+            </w:tabs>
+            <w:rPr/>
+          </w:pPr>
+          <w:hyperlink w:anchor="__RefHeading___Toc2222_2642015698">
+            <w:r>
+              <w:rPr>
+                <w:rStyle w:val="Sautdindex"/>
+              </w:rPr>
+              <w:t>17 - Garantie jeune</w:t>
+              <w:tab/>
+              <w:t>22</w:t>
+            </w:r>
+          </w:hyperlink>
+        </w:p>
+        <w:p>
+          <w:pPr>
+            <w:pStyle w:val="Tabledesmatiresniveau3"/>
+            <w:tabs>
+              <w:tab w:val="right" w:pos="9356" w:leader="dot"/>
+            </w:tabs>
+            <w:rPr/>
+          </w:pPr>
+          <w:hyperlink w:anchor="__RefHeading___Toc2224_2642015698">
+            <w:r>
+              <w:rPr>
+                <w:rStyle w:val="Sautdindex"/>
+              </w:rPr>
+              <w:t>18 - Parcours emploi compétences (PEC) Jeunes</w:t>
+              <w:tab/>
+              <w:t>23</w:t>
+            </w:r>
+          </w:hyperlink>
+        </w:p>
+        <w:p>
+          <w:pPr>
+            <w:pStyle w:val="Tabledesmatiresniveau3"/>
+            <w:tabs>
+              <w:tab w:val="right" w:pos="9356" w:leader="dot"/>
+            </w:tabs>
+            <w:rPr/>
+          </w:pPr>
+          <w:hyperlink w:anchor="__RefHeading___Toc2226_2642015698">
+            <w:r>
+              <w:rPr>
+                <w:rStyle w:val="Sautdindex"/>
+              </w:rPr>
+              <w:t>19 - Prime à l'embauche des jeunes</w:t>
+              <w:tab/>
+              <w:t>24</w:t>
+            </w:r>
+          </w:hyperlink>
+        </w:p>
+        <w:p>
+          <w:pPr>
+            <w:pStyle w:val="Tabledesmatiresniveau3"/>
+            <w:tabs>
+              <w:tab w:val="right" w:pos="9356" w:leader="dot"/>
+            </w:tabs>
+            <w:rPr/>
+          </w:pPr>
+          <w:hyperlink w:anchor="__RefHeading___Toc2228_2642015698">
+            <w:r>
+              <w:rPr>
+                <w:rStyle w:val="Sautdindex"/>
+              </w:rPr>
+              <w:t>20 - Prime à l'embauche pour les travailleurs handicapés</w:t>
+              <w:tab/>
+              <w:t>25</w:t>
+            </w:r>
+          </w:hyperlink>
+        </w:p>
+        <w:p>
+          <w:pPr>
+            <w:pStyle w:val="Tabledesmatiresniveau3"/>
+            <w:tabs>
+              <w:tab w:val="right" w:pos="9356" w:leader="dot"/>
+            </w:tabs>
+            <w:rPr/>
+          </w:pPr>
+          <w:hyperlink w:anchor="__RefHeading___Toc2230_2642015698">
+            <w:r>
+              <w:rPr>
+                <w:rStyle w:val="Sautdindex"/>
+              </w:rPr>
+              <w:t>21 - Service civique</w:t>
+              <w:tab/>
+              <w:t>26</w:t>
+            </w:r>
+          </w:hyperlink>
+        </w:p>
+        <w:p>
+          <w:pPr>
+            <w:pStyle w:val="Normal"/>
+            <w:spacing w:before="0" w:after="160"/>
             <w:rPr>
               <w:rFonts w:ascii="Marianne" w:hAnsi="Marianne"/>
+              <w:b/>
+              <w:b/>
+              <w:bCs/>
+              <w:color w:val="000000"/>
+              <w:sz w:val="48"/>
+              <w:szCs w:val="48"/>
             </w:rPr>
-            <w:t>Aucune entrée de table des matières n'a été trouvée.</w:t>
+          </w:pPr>
+          <w:r>
+            <w:rPr/>
           </w:r>
           <w:r>
-            <w:rPr>
-              <w:rFonts w:ascii="Marianne" w:hAnsi="Marianne"/>
-            </w:rPr>
+            <w:rPr/>
             <w:fldChar w:fldCharType="end"/>
           </w:r>
         </w:p>
       </w:sdtContent>
     </w:sdt>
-    <w:p>
-      <w:pPr>
-        <w:pStyle w:val="Normal"/>
-        <w:spacing w:before="0" w:after="160"/>
-        <w:jc w:val="both"/>
-        <w:rPr/>
-      </w:pPr>
-      <w:r>
-        <w:rPr/>
-      </w:r>
-    </w:p>
     <w:sectPr>
       <w:headerReference w:type="default" r:id="rId3"/>
       <w:footerReference w:type="default" r:id="rId4"/>
@@ -497,11 +947,11 @@
           <wp:effectExtent l="0" t="0" r="0" b="0"/>
           <wp:wrapTight wrapText="bothSides">
             <wp:wrapPolygon edited="0">
-              <wp:start x="-612" y="0"/>
-              <wp:lineTo x="-612" y="20704"/>
-              <wp:lineTo x="20591" y="20704"/>
-              <wp:lineTo x="20591" y="0"/>
-              <wp:lineTo x="-612" y="0"/>
+              <wp:start x="-630" y="0"/>
+              <wp:lineTo x="-630" y="20684"/>
+              <wp:lineTo x="20573" y="20684"/>
+              <wp:lineTo x="20573" y="0"/>
+              <wp:lineTo x="-630" y="0"/>
             </wp:wrapPolygon>
           </wp:wrapTight>
           <wp:docPr id="1" name="Image 1" descr=""/>
@@ -550,11 +1000,11 @@
           <wp:effectExtent l="0" t="0" r="0" b="0"/>
           <wp:wrapTight wrapText="bothSides">
             <wp:wrapPolygon edited="0">
-              <wp:start x="-1225" y="0"/>
-              <wp:lineTo x="-1225" y="19353"/>
-              <wp:lineTo x="20121" y="19353"/>
-              <wp:lineTo x="20121" y="0"/>
-              <wp:lineTo x="-1225" y="0"/>
+              <wp:start x="-1262" y="0"/>
+              <wp:lineTo x="-1262" y="19299"/>
+              <wp:lineTo x="20085" y="19299"/>
+              <wp:lineTo x="20085" y="0"/>
+              <wp:lineTo x="-1262" y="0"/>
             </wp:wrapPolygon>
           </wp:wrapTight>
           <wp:docPr id="2" name="Image 2" descr=""/>
@@ -690,103 +1140,8 @@
       </w:pPr>
     </w:lvl>
   </w:abstractNum>
-  <w:abstractNum w:abstractNumId="2">
-    <w:lvl w:ilvl="0">
-      <w:start w:val="1"/>
-      <w:numFmt w:val="none"/>
-      <w:suff w:val="nothing"/>
-      <w:lvlText w:val=""/>
-      <w:lvlJc w:val="left"/>
-      <w:pPr>
-        <w:ind w:left="0" w:hanging="0"/>
-      </w:pPr>
-    </w:lvl>
-    <w:lvl w:ilvl="1">
-      <w:start w:val="1"/>
-      <w:numFmt w:val="none"/>
-      <w:suff w:val="nothing"/>
-      <w:lvlText w:val=""/>
-      <w:lvlJc w:val="left"/>
-      <w:pPr>
-        <w:ind w:left="0" w:hanging="0"/>
-      </w:pPr>
-    </w:lvl>
-    <w:lvl w:ilvl="2">
-      <w:start w:val="1"/>
-      <w:numFmt w:val="none"/>
-      <w:suff w:val="nothing"/>
-      <w:lvlText w:val=""/>
-      <w:lvlJc w:val="left"/>
-      <w:pPr>
-        <w:ind w:left="0" w:hanging="0"/>
-      </w:pPr>
-    </w:lvl>
-    <w:lvl w:ilvl="3">
-      <w:start w:val="1"/>
-      <w:numFmt w:val="none"/>
-      <w:suff w:val="nothing"/>
-      <w:lvlText w:val=""/>
-      <w:lvlJc w:val="left"/>
-      <w:pPr>
-        <w:ind w:left="0" w:hanging="0"/>
-      </w:pPr>
-    </w:lvl>
-    <w:lvl w:ilvl="4">
-      <w:start w:val="1"/>
-      <w:numFmt w:val="none"/>
-      <w:suff w:val="nothing"/>
-      <w:lvlText w:val=""/>
-      <w:lvlJc w:val="left"/>
-      <w:pPr>
-        <w:ind w:left="0" w:hanging="0"/>
-      </w:pPr>
-    </w:lvl>
-    <w:lvl w:ilvl="5">
-      <w:start w:val="1"/>
-      <w:numFmt w:val="none"/>
-      <w:suff w:val="nothing"/>
-      <w:lvlText w:val=""/>
-      <w:lvlJc w:val="left"/>
-      <w:pPr>
-        <w:ind w:left="0" w:hanging="0"/>
-      </w:pPr>
-    </w:lvl>
-    <w:lvl w:ilvl="6">
-      <w:start w:val="1"/>
-      <w:numFmt w:val="none"/>
-      <w:suff w:val="nothing"/>
-      <w:lvlText w:val=""/>
-      <w:lvlJc w:val="left"/>
-      <w:pPr>
-        <w:ind w:left="0" w:hanging="0"/>
-      </w:pPr>
-    </w:lvl>
-    <w:lvl w:ilvl="7">
-      <w:start w:val="1"/>
-      <w:numFmt w:val="none"/>
-      <w:suff w:val="nothing"/>
-      <w:lvlText w:val=""/>
-      <w:lvlJc w:val="left"/>
-      <w:pPr>
-        <w:ind w:left="0" w:hanging="0"/>
-      </w:pPr>
-    </w:lvl>
-    <w:lvl w:ilvl="8">
-      <w:start w:val="1"/>
-      <w:numFmt w:val="none"/>
-      <w:suff w:val="nothing"/>
-      <w:lvlText w:val=""/>
-      <w:lvlJc w:val="left"/>
-      <w:pPr>
-        <w:ind w:left="0" w:hanging="0"/>
-      </w:pPr>
-    </w:lvl>
-  </w:abstractNum>
   <w:num w:numId="1">
     <w:abstractNumId w:val="1"/>
-  </w:num>
-  <w:num w:numId="2">
-    <w:abstractNumId w:val="2"/>
   </w:num>
 </w:numbering>
 </file>
@@ -796,13 +1151,17 @@
   <w:docDefaults>
     <w:rPrDefault>
       <w:rPr>
-        <w:rFonts w:ascii="Calibri" w:hAnsi="Calibri" w:eastAsia="Calibri" w:cs="" w:asciiTheme="minorHAnsi" w:cstheme="minorBidi" w:eastAsiaTheme="minorHAnsi" w:hAnsiTheme="minorHAnsi"/>
-        <w:szCs w:val="22"/>
-        <w:lang w:val="fr-FR" w:eastAsia="en-US" w:bidi="ar-SA"/>
+        <w:rFonts w:ascii="Liberation Serif" w:hAnsi="Liberation Serif" w:eastAsia="Noto Sans CJK SC Regular" w:cs="Lohit Devanagari"/>
+        <w:kern w:val="2"/>
+        <w:sz w:val="24"/>
+        <w:szCs w:val="24"/>
+        <w:lang w:val="fr-FR" w:eastAsia="zh-CN" w:bidi="hi-IN"/>
       </w:rPr>
     </w:rPrDefault>
     <w:pPrDefault>
-      <w:pPr/>
+      <w:pPr>
+        <w:widowControl/>
+      </w:pPr>
     </w:pPrDefault>
   </w:docDefaults>
   <w:latentStyles w:defLockedState="0" w:defUIPriority="99" w:defSemiHidden="0" w:defUnhideWhenUsed="0" w:defQFormat="0" w:count="371">
@@ -1183,6 +1542,9 @@
     <w:qFormat/>
     <w:pPr>
       <w:widowControl/>
+      <w:kinsoku w:val="true"/>
+      <w:overflowPunct w:val="true"/>
+      <w:autoSpaceDE w:val="true"/>
       <w:bidi w:val="0"/>
       <w:spacing w:lineRule="auto" w:line="259" w:before="0" w:after="160"/>
       <w:jc w:val="left"/>
@@ -1236,6 +1598,21 @@
       <w:szCs w:val="32"/>
     </w:rPr>
   </w:style>
+  <w:style w:type="paragraph" w:styleId="Titre3">
+    <w:name w:val="Heading 3"/>
+    <w:basedOn w:val="Titre"/>
+    <w:qFormat/>
+    <w:pPr>
+      <w:spacing w:before="140" w:after="120"/>
+      <w:outlineLvl w:val="2"/>
+    </w:pPr>
+    <w:rPr>
+      <w:b/>
+      <w:bCs/>
+      <w:sz w:val="28"/>
+      <w:szCs w:val="28"/>
+    </w:rPr>
+  </w:style>
   <w:style w:type="character" w:styleId="DefaultParagraphFont" w:default="1">
     <w:name w:val="Default Paragraph Font"/>
     <w:uiPriority w:val="1"/>
@@ -1435,6 +1812,41 @@
       <w:color w:val="00A65D"/>
       <w:sz w:val="22"/>
       <w:szCs w:val="22"/>
+    </w:rPr>
+  </w:style>
+  <w:style w:type="character" w:styleId="ListLabel10">
+    <w:name w:val="ListLabel 10"/>
+    <w:qFormat/>
+    <w:rPr>
+      <w:rFonts w:ascii="Marianne" w:hAnsi="Marianne" w:cs="Arial"/>
+      <w:i/>
+      <w:iCs/>
+      <w:color w:val="00A65D"/>
+      <w:sz w:val="22"/>
+      <w:szCs w:val="22"/>
+    </w:rPr>
+  </w:style>
+  <w:style w:type="character" w:styleId="Sautdindex">
+    <w:name w:val="Saut d'index"/>
+    <w:qFormat/>
+    <w:rPr/>
+  </w:style>
+  <w:style w:type="character" w:styleId="ListLabel11">
+    <w:name w:val="ListLabel 11"/>
+    <w:qFormat/>
+    <w:rPr>
+      <w:rFonts w:ascii="Marianne" w:hAnsi="Marianne" w:cs="Marianne"/>
+      <w:color w:val="00A65D"/>
+      <w:sz w:val="40"/>
+      <w:szCs w:val="40"/>
+      <w:u w:val="single"/>
+    </w:rPr>
+  </w:style>
+  <w:style w:type="character" w:styleId="Textesource">
+    <w:name w:val="Texte source"/>
+    <w:qFormat/>
+    <w:rPr>
+      <w:rFonts w:ascii="Liberation Mono" w:hAnsi="Liberation Mono" w:eastAsia="Liberation Mono" w:cs="Liberation Mono"/>
     </w:rPr>
   </w:style>
   <w:style w:type="paragraph" w:styleId="Titre">
@@ -1643,6 +2055,9 @@
     <w:qFormat/>
     <w:pPr>
       <w:widowControl/>
+      <w:kinsoku w:val="true"/>
+      <w:overflowPunct w:val="true"/>
+      <w:autoSpaceDE w:val="true"/>
       <w:bidi w:val="0"/>
       <w:jc w:val="left"/>
     </w:pPr>
@@ -1671,6 +2086,55 @@
       <w:sz w:val="20"/>
       <w:szCs w:val="20"/>
     </w:rPr>
+  </w:style>
+  <w:style w:type="paragraph" w:styleId="Tabledesmatiresniveau3">
+    <w:name w:val="TOC 3"/>
+    <w:basedOn w:val="Index"/>
+    <w:pPr>
+      <w:tabs>
+        <w:tab w:val="right" w:pos="8790" w:leader="dot"/>
+      </w:tabs>
+      <w:ind w:left="566" w:right="0" w:hanging="0"/>
+    </w:pPr>
+    <w:rPr/>
+  </w:style>
+  <w:style w:type="paragraph" w:styleId="Tabledesmatiresniveau2">
+    <w:name w:val="TOC 2"/>
+    <w:basedOn w:val="Index"/>
+    <w:pPr>
+      <w:tabs>
+        <w:tab w:val="right" w:pos="9073" w:leader="dot"/>
+      </w:tabs>
+      <w:ind w:left="283" w:right="0" w:hanging="0"/>
+    </w:pPr>
+    <w:rPr/>
+  </w:style>
+  <w:style w:type="paragraph" w:styleId="Customstyle2">
+    <w:name w:val="Custom_style2"/>
+    <w:qFormat/>
+    <w:pPr>
+      <w:widowControl/>
+      <w:kinsoku w:val="true"/>
+      <w:overflowPunct w:val="true"/>
+      <w:autoSpaceDE w:val="true"/>
+      <w:bidi w:val="0"/>
+      <w:jc w:val="left"/>
+    </w:pPr>
+    <w:rPr>
+      <w:rFonts w:ascii="Liberation Serif" w:hAnsi="Liberation Serif" w:eastAsia="Noto Sans CJK SC Regular" w:cs="Lohit Devanagari"/>
+      <w:color w:val="auto"/>
+      <w:kern w:val="2"/>
+      <w:sz w:val="4"/>
+      <w:szCs w:val="24"/>
+      <w:lang w:val="fr-FR" w:eastAsia="zh-CN" w:bidi="hi-IN"/>
+    </w:rPr>
+  </w:style>
+  <w:style w:type="paragraph" w:styleId="Contenudecadre">
+    <w:name w:val="Contenu de cadre"/>
+    <w:basedOn w:val="Normal"/>
+    <w:qFormat/>
+    <w:pPr/>
+    <w:rPr/>
   </w:style>
   <w:style w:type="numbering" w:styleId="NoList" w:default="1">
     <w:name w:val="No List"/>

</xml_diff>

<commit_message>
Desautomatisation des commentaires volet
</commit_message>
<xml_diff>
--- a/template/template_front_page.docx
+++ b/template/template_front_page.docx
@@ -327,7 +327,7 @@
           <w:docPartGallery w:val="Table of Contents"/>
           <w:docPartUnique w:val="true"/>
         </w:docPartObj>
-        <w:id w:val="537498637"/>
+        <w:id w:val="1816601727"/>
       </w:sdtPr>
       <w:sdtContent>
         <w:p>
@@ -349,43 +349,556 @@
         </w:p>
         <w:p>
           <w:pPr>
-            <w:pStyle w:val="Titre2"/>
+            <w:pStyle w:val="Tabledesmatiresniveau2"/>
             <w:numPr>
               <w:ilvl w:val="1"/>
               <w:numId w:val="2"/>
             </w:numPr>
-            <w:rPr>
-              <w:sz w:val="22"/>
-              <w:szCs w:val="22"/>
-            </w:rPr>
+            <w:rPr/>
           </w:pPr>
           <w:r>
             <w:fldChar w:fldCharType="begin"/>
           </w:r>
           <w:r>
             <w:rPr>
-              <w:rFonts w:ascii="Marianne" w:hAnsi="Marianne"/>
+              <w:webHidden/>
+              <w:rStyle w:val="Sautdindex"/>
+              <w:vanish w:val="false"/>
             </w:rPr>
             <w:instrText> TOC \z \o "1-3" \u \h</w:instrText>
           </w:r>
           <w:r>
             <w:rPr>
-              <w:rFonts w:ascii="Marianne" w:hAnsi="Marianne"/>
+              <w:webHidden/>
+              <w:rStyle w:val="Sautdindex"/>
+              <w:vanish w:val="false"/>
             </w:rPr>
             <w:fldChar w:fldCharType="separate"/>
           </w:r>
+          <w:hyperlink w:anchor="__RefHeading___Toc2084_2100780445">
+            <w:r>
+              <w:rPr>
+                <w:webHidden/>
+                <w:rStyle w:val="Sautdindex"/>
+                <w:vanish w:val="false"/>
+              </w:rPr>
+              <w:t>Volet 1 : Ecologie</w:t>
+              <w:tab/>
+              <w:t>3</w:t>
+            </w:r>
+          </w:hyperlink>
+        </w:p>
+        <w:p>
+          <w:pPr>
+            <w:pStyle w:val="Tabledesmatiresniveau3"/>
+            <w:tabs>
+              <w:tab w:val="right" w:pos="8790" w:leader="dot"/>
+              <w:tab w:val="right" w:pos="9356" w:leader="dot"/>
+            </w:tabs>
+            <w:rPr/>
+          </w:pPr>
+          <w:hyperlink w:anchor="__RefHeading___Toc2086_2100780445">
+            <w:r>
+              <w:rPr>
+                <w:webHidden/>
+                <w:rStyle w:val="Sautdindex"/>
+                <w:vanish w:val="false"/>
+              </w:rPr>
+              <w:t>1 - Bonus écologique</w:t>
+              <w:tab/>
+              <w:t>4</w:t>
+            </w:r>
+          </w:hyperlink>
+        </w:p>
+        <w:p>
+          <w:pPr>
+            <w:pStyle w:val="Tabledesmatiresniveau3"/>
+            <w:tabs>
+              <w:tab w:val="right" w:pos="8790" w:leader="dot"/>
+              <w:tab w:val="right" w:pos="9356" w:leader="dot"/>
+            </w:tabs>
+            <w:rPr/>
+          </w:pPr>
+          <w:hyperlink w:anchor="__RefHeading___Toc2088_2100780445">
+            <w:r>
+              <w:rPr>
+                <w:webHidden/>
+                <w:rStyle w:val="Sautdindex"/>
+                <w:vanish w:val="false"/>
+              </w:rPr>
+              <w:t>2 - MaPrimeRénov'</w:t>
+              <w:tab/>
+              <w:t>5</w:t>
+            </w:r>
+          </w:hyperlink>
+        </w:p>
+        <w:p>
+          <w:pPr>
+            <w:pStyle w:val="Tabledesmatiresniveau3"/>
+            <w:tabs>
+              <w:tab w:val="right" w:pos="8790" w:leader="dot"/>
+              <w:tab w:val="right" w:pos="9356" w:leader="dot"/>
+            </w:tabs>
+            <w:rPr/>
+          </w:pPr>
+          <w:hyperlink w:anchor="__RefHeading___Toc2090_2100780445">
+            <w:r>
+              <w:rPr>
+                <w:webHidden/>
+                <w:rStyle w:val="Sautdindex"/>
+                <w:vanish w:val="false"/>
+              </w:rPr>
+              <w:t>3 - Modernisation des filières automobiles et aéronautiques</w:t>
+              <w:tab/>
+              <w:t>6</w:t>
+            </w:r>
+          </w:hyperlink>
+        </w:p>
+        <w:p>
+          <w:pPr>
+            <w:pStyle w:val="Tabledesmatiresniveau3"/>
+            <w:tabs>
+              <w:tab w:val="right" w:pos="8790" w:leader="dot"/>
+              <w:tab w:val="right" w:pos="9356" w:leader="dot"/>
+            </w:tabs>
+            <w:rPr/>
+          </w:pPr>
+          <w:hyperlink w:anchor="__RefHeading___Toc2092_2100780445">
+            <w:r>
+              <w:rPr>
+                <w:webHidden/>
+                <w:rStyle w:val="Sautdindex"/>
+                <w:vanish w:val="false"/>
+              </w:rPr>
+              <w:t>4 - Prime à la conversion des agroéquipements</w:t>
+              <w:tab/>
+              <w:t>7</w:t>
+            </w:r>
+          </w:hyperlink>
+        </w:p>
+        <w:p>
+          <w:pPr>
+            <w:pStyle w:val="Tabledesmatiresniveau3"/>
+            <w:tabs>
+              <w:tab w:val="right" w:pos="8790" w:leader="dot"/>
+              <w:tab w:val="right" w:pos="9356" w:leader="dot"/>
+            </w:tabs>
+            <w:rPr/>
+          </w:pPr>
+          <w:hyperlink w:anchor="__RefHeading___Toc2094_2100780445">
+            <w:r>
+              <w:rPr>
+                <w:webHidden/>
+                <w:rStyle w:val="Sautdindex"/>
+                <w:vanish w:val="false"/>
+              </w:rPr>
+              <w:t>5 - Prime à la conversion des véhicules légers</w:t>
+              <w:tab/>
+              <w:t>8</w:t>
+            </w:r>
+          </w:hyperlink>
+        </w:p>
+        <w:p>
+          <w:pPr>
+            <w:pStyle w:val="Tabledesmatiresniveau3"/>
+            <w:tabs>
+              <w:tab w:val="right" w:pos="8790" w:leader="dot"/>
+              <w:tab w:val="right" w:pos="9356" w:leader="dot"/>
+            </w:tabs>
+            <w:rPr/>
+          </w:pPr>
+          <w:hyperlink w:anchor="__RefHeading___Toc2096_2100780445">
+            <w:r>
+              <w:rPr>
+                <w:webHidden/>
+                <w:rStyle w:val="Sautdindex"/>
+                <w:vanish w:val="false"/>
+              </w:rPr>
+              <w:t>6 - Réhabilitation Friches (urbaines et sites pollués)</w:t>
+              <w:tab/>
+              <w:t>9</w:t>
+            </w:r>
+          </w:hyperlink>
+        </w:p>
+        <w:p>
+          <w:pPr>
+            <w:pStyle w:val="Tabledesmatiresniveau3"/>
+            <w:tabs>
+              <w:tab w:val="right" w:pos="8790" w:leader="dot"/>
+              <w:tab w:val="right" w:pos="9356" w:leader="dot"/>
+            </w:tabs>
+            <w:rPr/>
+          </w:pPr>
+          <w:hyperlink w:anchor="__RefHeading___Toc2098_2100780445">
+            <w:r>
+              <w:rPr>
+                <w:webHidden/>
+                <w:rStyle w:val="Sautdindex"/>
+                <w:vanish w:val="false"/>
+              </w:rPr>
+              <w:t>7 - Rénovation bâtiments Etat</w:t>
+              <w:tab/>
+              <w:t>10</w:t>
+            </w:r>
+          </w:hyperlink>
+        </w:p>
+        <w:p>
+          <w:pPr>
+            <w:pStyle w:val="Tabledesmatiresniveau2"/>
+            <w:tabs>
+              <w:tab w:val="right" w:pos="9073" w:leader="dot"/>
+              <w:tab w:val="right" w:pos="9356" w:leader="dot"/>
+            </w:tabs>
+            <w:rPr/>
+          </w:pPr>
+          <w:hyperlink w:anchor="__RefHeading___Toc2100_2100780445">
+            <w:r>
+              <w:rPr>
+                <w:webHidden/>
+                <w:rStyle w:val="Sautdindex"/>
+                <w:vanish w:val="false"/>
+              </w:rPr>
+              <w:t>Volet 2 : Compétitivité</w:t>
+              <w:tab/>
+              <w:t>11</w:t>
+            </w:r>
+          </w:hyperlink>
+        </w:p>
+        <w:p>
+          <w:pPr>
+            <w:pStyle w:val="Tabledesmatiresniveau3"/>
+            <w:tabs>
+              <w:tab w:val="right" w:pos="8790" w:leader="dot"/>
+              <w:tab w:val="right" w:pos="9356" w:leader="dot"/>
+            </w:tabs>
+            <w:rPr/>
+          </w:pPr>
+          <w:hyperlink w:anchor="__RefHeading___Toc2102_2100780445">
+            <w:r>
+              <w:rPr>
+                <w:webHidden/>
+                <w:rStyle w:val="Sautdindex"/>
+                <w:vanish w:val="false"/>
+              </w:rPr>
+              <w:t>8 - AAP Industrie : Soutien aux projets industriels territoires</w:t>
+              <w:tab/>
+              <w:t>12</w:t>
+            </w:r>
+          </w:hyperlink>
+        </w:p>
+        <w:p>
+          <w:pPr>
+            <w:pStyle w:val="Tabledesmatiresniveau3"/>
+            <w:tabs>
+              <w:tab w:val="right" w:pos="8790" w:leader="dot"/>
+              <w:tab w:val="right" w:pos="9356" w:leader="dot"/>
+            </w:tabs>
+            <w:rPr/>
+          </w:pPr>
+          <w:hyperlink w:anchor="__RefHeading___Toc2104_2100780445">
+            <w:r>
+              <w:rPr>
+                <w:webHidden/>
+                <w:rStyle w:val="Sautdindex"/>
+                <w:vanish w:val="false"/>
+              </w:rPr>
+              <w:t>9 - AAP Industrie : Sécurisation approvisionnements critiques</w:t>
+              <w:tab/>
+              <w:t>13</w:t>
+            </w:r>
+          </w:hyperlink>
+        </w:p>
+        <w:p>
+          <w:pPr>
+            <w:pStyle w:val="Tabledesmatiresniveau3"/>
+            <w:tabs>
+              <w:tab w:val="right" w:pos="8790" w:leader="dot"/>
+              <w:tab w:val="right" w:pos="9356" w:leader="dot"/>
+            </w:tabs>
+            <w:rPr/>
+          </w:pPr>
+          <w:hyperlink w:anchor="__RefHeading___Toc2106_2100780445">
+            <w:r>
+              <w:rPr>
+                <w:webHidden/>
+                <w:rStyle w:val="Sautdindex"/>
+                <w:vanish w:val="false"/>
+              </w:rPr>
+              <w:t>10 - France Num : aide à la numérisation des TPE,PME,ETI</w:t>
+              <w:tab/>
+              <w:t>14</w:t>
+            </w:r>
+          </w:hyperlink>
+        </w:p>
+        <w:p>
+          <w:pPr>
+            <w:pStyle w:val="Tabledesmatiresniveau3"/>
+            <w:tabs>
+              <w:tab w:val="right" w:pos="8790" w:leader="dot"/>
+              <w:tab w:val="right" w:pos="9356" w:leader="dot"/>
+            </w:tabs>
+            <w:rPr/>
+          </w:pPr>
+          <w:hyperlink w:anchor="__RefHeading___Toc2108_2100780445">
+            <w:r>
+              <w:rPr>
+                <w:webHidden/>
+                <w:rStyle w:val="Sautdindex"/>
+                <w:vanish w:val="false"/>
+              </w:rPr>
+              <w:t>11 - Industrie du futur</w:t>
+              <w:tab/>
+              <w:t>15</w:t>
+            </w:r>
+          </w:hyperlink>
+        </w:p>
+        <w:p>
+          <w:pPr>
+            <w:pStyle w:val="Tabledesmatiresniveau3"/>
+            <w:tabs>
+              <w:tab w:val="right" w:pos="8790" w:leader="dot"/>
+              <w:tab w:val="right" w:pos="9356" w:leader="dot"/>
+            </w:tabs>
+            <w:rPr/>
+          </w:pPr>
+          <w:hyperlink w:anchor="__RefHeading___Toc2110_2100780445">
+            <w:r>
+              <w:rPr>
+                <w:webHidden/>
+                <w:rStyle w:val="Sautdindex"/>
+                <w:vanish w:val="false"/>
+              </w:rPr>
+              <w:t>12 - Renforcement subventions Business France</w:t>
+              <w:tab/>
+              <w:t>16</w:t>
+            </w:r>
+          </w:hyperlink>
+        </w:p>
+        <w:p>
+          <w:pPr>
+            <w:pStyle w:val="Tabledesmatiresniveau3"/>
+            <w:tabs>
+              <w:tab w:val="right" w:pos="8790" w:leader="dot"/>
+              <w:tab w:val="right" w:pos="9356" w:leader="dot"/>
+            </w:tabs>
+            <w:rPr/>
+          </w:pPr>
+          <w:hyperlink w:anchor="__RefHeading___Toc2112_2100780445">
+            <w:r>
+              <w:rPr>
+                <w:webHidden/>
+                <w:rStyle w:val="Sautdindex"/>
+                <w:vanish w:val="false"/>
+              </w:rPr>
+              <w:t>13 - Soutien aux filières culturelles (cinéma, audiovisuel, musique, numérique, livre)</w:t>
+              <w:tab/>
+              <w:t>17</w:t>
+            </w:r>
+          </w:hyperlink>
+        </w:p>
+        <w:p>
+          <w:pPr>
+            <w:pStyle w:val="Tabledesmatiresniveau2"/>
+            <w:tabs>
+              <w:tab w:val="right" w:pos="9073" w:leader="dot"/>
+              <w:tab w:val="right" w:pos="9356" w:leader="dot"/>
+            </w:tabs>
+            <w:rPr/>
+          </w:pPr>
+          <w:hyperlink w:anchor="__RefHeading___Toc2114_2100780445">
+            <w:r>
+              <w:rPr>
+                <w:webHidden/>
+                <w:rStyle w:val="Sautdindex"/>
+                <w:vanish w:val="false"/>
+              </w:rPr>
+              <w:t>Volet 3 : Cohésion</w:t>
+              <w:tab/>
+              <w:t>18</w:t>
+            </w:r>
+          </w:hyperlink>
+        </w:p>
+        <w:p>
+          <w:pPr>
+            <w:pStyle w:val="Tabledesmatiresniveau3"/>
+            <w:tabs>
+              <w:tab w:val="right" w:pos="8790" w:leader="dot"/>
+              <w:tab w:val="right" w:pos="9356" w:leader="dot"/>
+            </w:tabs>
+            <w:rPr/>
+          </w:pPr>
+          <w:hyperlink w:anchor="__RefHeading___Toc2116_2100780445">
+            <w:r>
+              <w:rPr>
+                <w:webHidden/>
+                <w:rStyle w:val="Sautdindex"/>
+                <w:vanish w:val="false"/>
+              </w:rPr>
+              <w:t>14 - Apprentissage</w:t>
+              <w:tab/>
+              <w:t>19</w:t>
+            </w:r>
+          </w:hyperlink>
+        </w:p>
+        <w:p>
+          <w:pPr>
+            <w:pStyle w:val="Tabledesmatiresniveau3"/>
+            <w:tabs>
+              <w:tab w:val="right" w:pos="8790" w:leader="dot"/>
+              <w:tab w:val="right" w:pos="9356" w:leader="dot"/>
+            </w:tabs>
+            <w:rPr/>
+          </w:pPr>
+          <w:hyperlink w:anchor="__RefHeading___Toc2118_2100780445">
+            <w:r>
+              <w:rPr>
+                <w:webHidden/>
+                <w:rStyle w:val="Sautdindex"/>
+                <w:vanish w:val="false"/>
+              </w:rPr>
+              <w:t>15 - Contrats Initiatives Emploi (CIE) Jeunes</w:t>
+              <w:tab/>
+              <w:t>20</w:t>
+            </w:r>
+          </w:hyperlink>
+        </w:p>
+        <w:p>
+          <w:pPr>
+            <w:pStyle w:val="Tabledesmatiresniveau3"/>
+            <w:tabs>
+              <w:tab w:val="right" w:pos="8790" w:leader="dot"/>
+              <w:tab w:val="right" w:pos="9356" w:leader="dot"/>
+            </w:tabs>
+            <w:rPr/>
+          </w:pPr>
+          <w:hyperlink w:anchor="__RefHeading___Toc2120_2100780445">
+            <w:r>
+              <w:rPr>
+                <w:webHidden/>
+                <w:rStyle w:val="Sautdindex"/>
+                <w:vanish w:val="false"/>
+              </w:rPr>
+              <w:t>16 - Contrats de professionnalisation</w:t>
+              <w:tab/>
+              <w:t>21</w:t>
+            </w:r>
+          </w:hyperlink>
+        </w:p>
+        <w:p>
+          <w:pPr>
+            <w:pStyle w:val="Tabledesmatiresniveau3"/>
+            <w:tabs>
+              <w:tab w:val="right" w:pos="8790" w:leader="dot"/>
+              <w:tab w:val="right" w:pos="9356" w:leader="dot"/>
+            </w:tabs>
+            <w:rPr/>
+          </w:pPr>
+          <w:hyperlink w:anchor="__RefHeading___Toc2122_2100780445">
+            <w:r>
+              <w:rPr>
+                <w:webHidden/>
+                <w:rStyle w:val="Sautdindex"/>
+                <w:vanish w:val="false"/>
+              </w:rPr>
+              <w:t>17 - Garantie jeunes</w:t>
+              <w:tab/>
+              <w:t>22</w:t>
+            </w:r>
+          </w:hyperlink>
+        </w:p>
+        <w:p>
+          <w:pPr>
+            <w:pStyle w:val="Tabledesmatiresniveau3"/>
+            <w:tabs>
+              <w:tab w:val="right" w:pos="8790" w:leader="dot"/>
+              <w:tab w:val="right" w:pos="9356" w:leader="dot"/>
+            </w:tabs>
+            <w:rPr/>
+          </w:pPr>
+          <w:hyperlink w:anchor="__RefHeading___Toc2124_2100780445">
+            <w:r>
+              <w:rPr>
+                <w:webHidden/>
+                <w:rStyle w:val="Sautdindex"/>
+                <w:vanish w:val="false"/>
+              </w:rPr>
+              <w:t>18 - Parcours emploi compétences (PEC) Jeunes</w:t>
+              <w:tab/>
+              <w:t>23</w:t>
+            </w:r>
+          </w:hyperlink>
+        </w:p>
+        <w:p>
+          <w:pPr>
+            <w:pStyle w:val="Tabledesmatiresniveau3"/>
+            <w:tabs>
+              <w:tab w:val="right" w:pos="8790" w:leader="dot"/>
+              <w:tab w:val="right" w:pos="9356" w:leader="dot"/>
+            </w:tabs>
+            <w:rPr/>
+          </w:pPr>
+          <w:hyperlink w:anchor="__RefHeading___Toc2126_2100780445">
+            <w:r>
+              <w:rPr>
+                <w:webHidden/>
+                <w:rStyle w:val="Sautdindex"/>
+                <w:vanish w:val="false"/>
+              </w:rPr>
+              <w:t>19 - Prime à l'embauche des jeunes</w:t>
+              <w:tab/>
+              <w:t>24</w:t>
+            </w:r>
+          </w:hyperlink>
+        </w:p>
+        <w:p>
+          <w:pPr>
+            <w:pStyle w:val="Tabledesmatiresniveau3"/>
+            <w:tabs>
+              <w:tab w:val="right" w:pos="8790" w:leader="dot"/>
+              <w:tab w:val="right" w:pos="9356" w:leader="dot"/>
+            </w:tabs>
+            <w:rPr/>
+          </w:pPr>
+          <w:hyperlink w:anchor="__RefHeading___Toc2128_2100780445">
+            <w:r>
+              <w:rPr>
+                <w:webHidden/>
+                <w:rStyle w:val="Sautdindex"/>
+                <w:vanish w:val="false"/>
+              </w:rPr>
+              <w:t>20 - Prime à l'embauche pour les travailleurs handicapés</w:t>
+              <w:tab/>
+              <w:t>25</w:t>
+            </w:r>
+          </w:hyperlink>
+        </w:p>
+        <w:p>
+          <w:pPr>
+            <w:pStyle w:val="Normal"/>
+            <w:numPr>
+              <w:ilvl w:val="2"/>
+              <w:numId w:val="2"/>
+            </w:numPr>
+            <w:rPr/>
+          </w:pPr>
           <w:r>
             <w:rPr>
-              <w:rFonts w:ascii="Marianne" w:hAnsi="Marianne"/>
+              <w:vanish w:val="false"/>
             </w:rPr>
-            <w:t>Aucune entrée de table des matières n'a été trouvée.</w:t>
+            <w:t xml:space="preserve">        </w:t>
           </w:r>
-          <w:r>
-            <w:rPr>
-              <w:rFonts w:ascii="Marianne" w:hAnsi="Marianne"/>
-            </w:rPr>
-            <w:fldChar w:fldCharType="end"/>
-          </w:r>
+          <w:hyperlink w:anchor="__RefHeading___Toc2130_2100780445">
+            <w:r>
+              <w:rPr>
+                <w:webHidden/>
+                <w:rStyle w:val="Sautdindex"/>
+                <w:vanish w:val="false"/>
+              </w:rPr>
+              <w:t>21 - Service civique</w:t>
+              <w:tab/>
+              <w:t>…………………………………………………………………..26</w:t>
+            </w:r>
+          </w:hyperlink>
         </w:p>
       </w:sdtContent>
     </w:sdt>
@@ -398,6 +911,10 @@
       </w:pPr>
       <w:r>
         <w:rPr/>
+      </w:r>
+      <w:r>
+        <w:rPr/>
+        <w:fldChar w:fldCharType="end"/>
       </w:r>
     </w:p>
     <w:sectPr>
@@ -497,11 +1014,11 @@
           <wp:effectExtent l="0" t="0" r="0" b="0"/>
           <wp:wrapTight wrapText="bothSides">
             <wp:wrapPolygon edited="0">
-              <wp:start x="-612" y="0"/>
-              <wp:lineTo x="-612" y="20704"/>
-              <wp:lineTo x="20591" y="20704"/>
-              <wp:lineTo x="20591" y="0"/>
-              <wp:lineTo x="-612" y="0"/>
+              <wp:start x="-630" y="0"/>
+              <wp:lineTo x="-630" y="20684"/>
+              <wp:lineTo x="20573" y="20684"/>
+              <wp:lineTo x="20573" y="0"/>
+              <wp:lineTo x="-630" y="0"/>
             </wp:wrapPolygon>
           </wp:wrapTight>
           <wp:docPr id="1" name="Image 1" descr=""/>
@@ -550,11 +1067,11 @@
           <wp:effectExtent l="0" t="0" r="0" b="0"/>
           <wp:wrapTight wrapText="bothSides">
             <wp:wrapPolygon edited="0">
-              <wp:start x="-1225" y="0"/>
-              <wp:lineTo x="-1225" y="19353"/>
-              <wp:lineTo x="20121" y="19353"/>
-              <wp:lineTo x="20121" y="0"/>
-              <wp:lineTo x="-1225" y="0"/>
+              <wp:start x="-1262" y="0"/>
+              <wp:lineTo x="-1262" y="19299"/>
+              <wp:lineTo x="20085" y="19299"/>
+              <wp:lineTo x="20085" y="0"/>
+              <wp:lineTo x="-1262" y="0"/>
             </wp:wrapPolygon>
           </wp:wrapTight>
           <wp:docPr id="2" name="Image 2" descr=""/>
@@ -796,13 +1313,17 @@
   <w:docDefaults>
     <w:rPrDefault>
       <w:rPr>
-        <w:rFonts w:ascii="Calibri" w:hAnsi="Calibri" w:eastAsia="Calibri" w:cs="" w:asciiTheme="minorHAnsi" w:cstheme="minorBidi" w:eastAsiaTheme="minorHAnsi" w:hAnsiTheme="minorHAnsi"/>
-        <w:szCs w:val="22"/>
-        <w:lang w:val="fr-FR" w:eastAsia="en-US" w:bidi="ar-SA"/>
+        <w:rFonts w:ascii="Liberation Serif" w:hAnsi="Liberation Serif" w:eastAsia="Noto Sans CJK SC Regular" w:cs="Lohit Devanagari"/>
+        <w:kern w:val="2"/>
+        <w:sz w:val="24"/>
+        <w:szCs w:val="24"/>
+        <w:lang w:val="fr-FR" w:eastAsia="zh-CN" w:bidi="hi-IN"/>
       </w:rPr>
     </w:rPrDefault>
     <w:pPrDefault>
-      <w:pPr/>
+      <w:pPr>
+        <w:widowControl/>
+      </w:pPr>
     </w:pPrDefault>
   </w:docDefaults>
   <w:latentStyles w:defLockedState="0" w:defUIPriority="99" w:defSemiHidden="0" w:defUnhideWhenUsed="0" w:defQFormat="0" w:count="371">
@@ -1183,6 +1704,9 @@
     <w:qFormat/>
     <w:pPr>
       <w:widowControl/>
+      <w:kinsoku w:val="true"/>
+      <w:overflowPunct w:val="true"/>
+      <w:autoSpaceDE w:val="true"/>
       <w:bidi w:val="0"/>
       <w:spacing w:lineRule="auto" w:line="259" w:before="0" w:after="160"/>
       <w:jc w:val="left"/>
@@ -1236,6 +1760,21 @@
       <w:szCs w:val="32"/>
     </w:rPr>
   </w:style>
+  <w:style w:type="paragraph" w:styleId="Titre3">
+    <w:name w:val="Heading 3"/>
+    <w:basedOn w:val="Titre"/>
+    <w:qFormat/>
+    <w:pPr>
+      <w:spacing w:before="140" w:after="120"/>
+      <w:outlineLvl w:val="2"/>
+    </w:pPr>
+    <w:rPr>
+      <w:b/>
+      <w:bCs/>
+      <w:sz w:val="28"/>
+      <w:szCs w:val="28"/>
+    </w:rPr>
+  </w:style>
   <w:style w:type="character" w:styleId="DefaultParagraphFont" w:default="1">
     <w:name w:val="Default Paragraph Font"/>
     <w:uiPriority w:val="1"/>
@@ -1435,6 +1974,64 @@
       <w:color w:val="00A65D"/>
       <w:sz w:val="22"/>
       <w:szCs w:val="22"/>
+    </w:rPr>
+  </w:style>
+  <w:style w:type="character" w:styleId="ListLabel10">
+    <w:name w:val="ListLabel 10"/>
+    <w:qFormat/>
+    <w:rPr>
+      <w:rFonts w:ascii="Marianne" w:hAnsi="Marianne" w:cs="Arial"/>
+      <w:i/>
+      <w:iCs/>
+      <w:color w:val="00A65D"/>
+      <w:sz w:val="22"/>
+      <w:szCs w:val="22"/>
+    </w:rPr>
+  </w:style>
+  <w:style w:type="character" w:styleId="ListLabel13">
+    <w:name w:val="ListLabel 13"/>
+    <w:qFormat/>
+    <w:rPr>
+      <w:rFonts w:ascii="Marianne" w:hAnsi="Marianne" w:cs="Marianne"/>
+      <w:color w:val="00A65D"/>
+      <w:sz w:val="40"/>
+      <w:szCs w:val="40"/>
+      <w:u w:val="single"/>
+    </w:rPr>
+  </w:style>
+  <w:style w:type="character" w:styleId="ListLabel12">
+    <w:name w:val="ListLabel 12"/>
+    <w:qFormat/>
+    <w:rPr>
+      <w:rFonts w:ascii="Marianne" w:hAnsi="Marianne" w:cs="Arial"/>
+      <w:i/>
+      <w:iCs/>
+      <w:color w:val="00A65D"/>
+      <w:sz w:val="22"/>
+      <w:szCs w:val="22"/>
+    </w:rPr>
+  </w:style>
+  <w:style w:type="character" w:styleId="Sautdindex">
+    <w:name w:val="Saut d'index"/>
+    <w:qFormat/>
+    <w:rPr/>
+  </w:style>
+  <w:style w:type="character" w:styleId="ListLabel11">
+    <w:name w:val="ListLabel 11"/>
+    <w:qFormat/>
+    <w:rPr>
+      <w:rFonts w:ascii="Marianne" w:hAnsi="Marianne" w:cs="Marianne"/>
+      <w:color w:val="00A65D"/>
+      <w:sz w:val="40"/>
+      <w:szCs w:val="40"/>
+      <w:u w:val="single"/>
+    </w:rPr>
+  </w:style>
+  <w:style w:type="character" w:styleId="Textesource">
+    <w:name w:val="Texte source"/>
+    <w:qFormat/>
+    <w:rPr>
+      <w:rFonts w:ascii="Liberation Mono" w:hAnsi="Liberation Mono" w:eastAsia="Liberation Mono" w:cs="Liberation Mono"/>
     </w:rPr>
   </w:style>
   <w:style w:type="paragraph" w:styleId="Titre">
@@ -1643,6 +2240,9 @@
     <w:qFormat/>
     <w:pPr>
       <w:widowControl/>
+      <w:kinsoku w:val="true"/>
+      <w:overflowPunct w:val="true"/>
+      <w:autoSpaceDE w:val="true"/>
       <w:bidi w:val="0"/>
       <w:jc w:val="left"/>
     </w:pPr>
@@ -1671,6 +2271,55 @@
       <w:sz w:val="20"/>
       <w:szCs w:val="20"/>
     </w:rPr>
+  </w:style>
+  <w:style w:type="paragraph" w:styleId="Tabledesmatiresniveau3">
+    <w:name w:val="TOC 3"/>
+    <w:basedOn w:val="Index"/>
+    <w:pPr>
+      <w:tabs>
+        <w:tab w:val="right" w:pos="8790" w:leader="dot"/>
+      </w:tabs>
+      <w:ind w:left="566" w:right="0" w:hanging="0"/>
+    </w:pPr>
+    <w:rPr/>
+  </w:style>
+  <w:style w:type="paragraph" w:styleId="Tabledesmatiresniveau2">
+    <w:name w:val="TOC 2"/>
+    <w:basedOn w:val="Index"/>
+    <w:pPr>
+      <w:tabs>
+        <w:tab w:val="right" w:pos="9073" w:leader="dot"/>
+      </w:tabs>
+      <w:ind w:left="283" w:right="0" w:hanging="0"/>
+    </w:pPr>
+    <w:rPr/>
+  </w:style>
+  <w:style w:type="paragraph" w:styleId="Customstyle2">
+    <w:name w:val="Custom_style2"/>
+    <w:qFormat/>
+    <w:pPr>
+      <w:widowControl/>
+      <w:kinsoku w:val="true"/>
+      <w:overflowPunct w:val="true"/>
+      <w:autoSpaceDE w:val="true"/>
+      <w:bidi w:val="0"/>
+      <w:jc w:val="left"/>
+    </w:pPr>
+    <w:rPr>
+      <w:rFonts w:ascii="Calibri" w:hAnsi="Calibri" w:eastAsia="Calibri" w:cs="Lohit Devanagari" w:asciiTheme="minorHAnsi" w:eastAsiaTheme="minorHAnsi" w:hAnsiTheme="minorHAnsi"/>
+      <w:color w:val="auto"/>
+      <w:kern w:val="0"/>
+      <w:sz w:val="4"/>
+      <w:szCs w:val="22"/>
+      <w:lang w:val="fr-FR" w:eastAsia="en-US" w:bidi="ar-SA"/>
+    </w:rPr>
+  </w:style>
+  <w:style w:type="paragraph" w:styleId="Contenudecadre">
+    <w:name w:val="Contenu de cadre"/>
+    <w:basedOn w:val="Normal"/>
+    <w:qFormat/>
+    <w:pPr/>
+    <w:rPr/>
   </w:style>
   <w:style w:type="numbering" w:styleId="NoList" w:default="1">
     <w:name w:val="No List"/>

</xml_diff>

<commit_message>
Modification template des fiches: Faute de frappe
</commit_message>
<xml_diff>
--- a/template/template_front_page.docx
+++ b/template/template_front_page.docx
@@ -226,13 +226,7 @@
       <w:pPr>
         <w:pStyle w:val="Customstyle"/>
         <w:jc w:val="both"/>
-        <w:rPr>
-          <w:i w:val="false"/>
-          <w:i w:val="false"/>
-          <w:iCs w:val="false"/>
-          <w:sz w:val="22"/>
-          <w:szCs w:val="22"/>
-        </w:rPr>
+        <w:rPr/>
       </w:pPr>
       <w:r>
         <w:rPr>
@@ -242,7 +236,17 @@
           <w:sz w:val="22"/>
           <w:szCs w:val="22"/>
         </w:rPr>
-        <w:t>A fin juin 2021, près de 300 portraits de la relance sont répertoriés, représentant tous les départements et les trois axes de France Relance. Retrouvez-les sur</w:t>
+        <w:t>F</w:t>
+      </w:r>
+      <w:r>
+        <w:rPr>
+          <w:rFonts w:cs="Arial" w:ascii="Marianne" w:hAnsi="Marianne"/>
+          <w:i w:val="false"/>
+          <w:iCs w:val="false"/>
+          <w:sz w:val="22"/>
+          <w:szCs w:val="22"/>
+        </w:rPr>
+        <w:t>in juin 2021, près de 300 portraits de la relance sont répertoriés, représentant tous les départements et les trois axes de France Relance. Retrouvez-les sur</w:t>
       </w:r>
       <w:r>
         <w:rPr>
@@ -327,21 +331,13 @@
           <w:docPartGallery w:val="Table of Contents"/>
           <w:docPartUnique w:val="true"/>
         </w:docPartObj>
-        <w:id w:val="783826602"/>
+        <w:id w:val="25597490"/>
       </w:sdtPr>
       <w:sdtContent>
         <w:p>
           <w:pPr>
             <w:pStyle w:val="TOCHeading"/>
-            <w:rPr>
-              <w:rFonts w:ascii="Marianne" w:hAnsi="Marianne"/>
-              <w:b/>
-              <w:b/>
-              <w:bCs/>
-              <w:color w:val="000000"/>
-              <w:sz w:val="48"/>
-              <w:szCs w:val="48"/>
-            </w:rPr>
+            <w:rPr/>
           </w:pPr>
           <w:r>
             <w:rPr>
@@ -359,6 +355,7 @@
           <w:pPr>
             <w:pStyle w:val="Tabledesmatiresniveau2"/>
             <w:tabs>
+              <w:tab w:val="right" w:pos="9073" w:leader="dot"/>
               <w:tab w:val="right" w:pos="9356" w:leader="dot"/>
             </w:tabs>
             <w:rPr/>
@@ -393,6 +390,7 @@
           <w:pPr>
             <w:pStyle w:val="Tabledesmatiresniveau3"/>
             <w:tabs>
+              <w:tab w:val="right" w:pos="8790" w:leader="dot"/>
               <w:tab w:val="right" w:pos="9356" w:leader="dot"/>
             </w:tabs>
             <w:rPr/>
@@ -412,6 +410,7 @@
           <w:pPr>
             <w:pStyle w:val="Tabledesmatiresniveau3"/>
             <w:tabs>
+              <w:tab w:val="right" w:pos="8790" w:leader="dot"/>
               <w:tab w:val="right" w:pos="9356" w:leader="dot"/>
             </w:tabs>
             <w:rPr/>
@@ -431,6 +430,7 @@
           <w:pPr>
             <w:pStyle w:val="Tabledesmatiresniveau3"/>
             <w:tabs>
+              <w:tab w:val="right" w:pos="8790" w:leader="dot"/>
               <w:tab w:val="right" w:pos="9356" w:leader="dot"/>
             </w:tabs>
             <w:rPr/>
@@ -450,6 +450,7 @@
           <w:pPr>
             <w:pStyle w:val="Tabledesmatiresniveau3"/>
             <w:tabs>
+              <w:tab w:val="right" w:pos="8790" w:leader="dot"/>
               <w:tab w:val="right" w:pos="9356" w:leader="dot"/>
             </w:tabs>
             <w:rPr/>
@@ -469,6 +470,7 @@
           <w:pPr>
             <w:pStyle w:val="Tabledesmatiresniveau3"/>
             <w:tabs>
+              <w:tab w:val="right" w:pos="8790" w:leader="dot"/>
               <w:tab w:val="right" w:pos="9356" w:leader="dot"/>
             </w:tabs>
             <w:rPr/>
@@ -488,6 +490,7 @@
           <w:pPr>
             <w:pStyle w:val="Tabledesmatiresniveau3"/>
             <w:tabs>
+              <w:tab w:val="right" w:pos="8790" w:leader="dot"/>
               <w:tab w:val="right" w:pos="9356" w:leader="dot"/>
             </w:tabs>
             <w:rPr/>
@@ -507,6 +510,7 @@
           <w:pPr>
             <w:pStyle w:val="Tabledesmatiresniveau3"/>
             <w:tabs>
+              <w:tab w:val="right" w:pos="8790" w:leader="dot"/>
               <w:tab w:val="right" w:pos="9356" w:leader="dot"/>
             </w:tabs>
             <w:rPr/>
@@ -526,6 +530,7 @@
           <w:pPr>
             <w:pStyle w:val="Tabledesmatiresniveau2"/>
             <w:tabs>
+              <w:tab w:val="right" w:pos="9073" w:leader="dot"/>
               <w:tab w:val="right" w:pos="9356" w:leader="dot"/>
             </w:tabs>
             <w:rPr/>
@@ -545,6 +550,7 @@
           <w:pPr>
             <w:pStyle w:val="Tabledesmatiresniveau3"/>
             <w:tabs>
+              <w:tab w:val="right" w:pos="8790" w:leader="dot"/>
               <w:tab w:val="right" w:pos="9356" w:leader="dot"/>
             </w:tabs>
             <w:rPr/>
@@ -564,6 +570,7 @@
           <w:pPr>
             <w:pStyle w:val="Tabledesmatiresniveau3"/>
             <w:tabs>
+              <w:tab w:val="right" w:pos="8790" w:leader="dot"/>
               <w:tab w:val="right" w:pos="9356" w:leader="dot"/>
             </w:tabs>
             <w:rPr/>
@@ -583,6 +590,7 @@
           <w:pPr>
             <w:pStyle w:val="Tabledesmatiresniveau3"/>
             <w:tabs>
+              <w:tab w:val="right" w:pos="8790" w:leader="dot"/>
               <w:tab w:val="right" w:pos="9356" w:leader="dot"/>
             </w:tabs>
             <w:rPr/>
@@ -602,6 +610,7 @@
           <w:pPr>
             <w:pStyle w:val="Tabledesmatiresniveau3"/>
             <w:tabs>
+              <w:tab w:val="right" w:pos="8790" w:leader="dot"/>
               <w:tab w:val="right" w:pos="9356" w:leader="dot"/>
             </w:tabs>
             <w:rPr/>
@@ -621,6 +630,7 @@
           <w:pPr>
             <w:pStyle w:val="Tabledesmatiresniveau3"/>
             <w:tabs>
+              <w:tab w:val="right" w:pos="8790" w:leader="dot"/>
               <w:tab w:val="right" w:pos="9356" w:leader="dot"/>
             </w:tabs>
             <w:rPr/>
@@ -640,6 +650,7 @@
           <w:pPr>
             <w:pStyle w:val="Tabledesmatiresniveau3"/>
             <w:tabs>
+              <w:tab w:val="right" w:pos="8790" w:leader="dot"/>
               <w:tab w:val="right" w:pos="9356" w:leader="dot"/>
             </w:tabs>
             <w:rPr/>
@@ -659,6 +670,7 @@
           <w:pPr>
             <w:pStyle w:val="Tabledesmatiresniveau2"/>
             <w:tabs>
+              <w:tab w:val="right" w:pos="9073" w:leader="dot"/>
               <w:tab w:val="right" w:pos="9356" w:leader="dot"/>
             </w:tabs>
             <w:rPr/>
@@ -678,6 +690,7 @@
           <w:pPr>
             <w:pStyle w:val="Tabledesmatiresniveau3"/>
             <w:tabs>
+              <w:tab w:val="right" w:pos="8790" w:leader="dot"/>
               <w:tab w:val="right" w:pos="9356" w:leader="dot"/>
             </w:tabs>
             <w:rPr/>
@@ -697,6 +710,7 @@
           <w:pPr>
             <w:pStyle w:val="Tabledesmatiresniveau3"/>
             <w:tabs>
+              <w:tab w:val="right" w:pos="8790" w:leader="dot"/>
               <w:tab w:val="right" w:pos="9356" w:leader="dot"/>
             </w:tabs>
             <w:rPr/>
@@ -716,6 +730,7 @@
           <w:pPr>
             <w:pStyle w:val="Tabledesmatiresniveau3"/>
             <w:tabs>
+              <w:tab w:val="right" w:pos="8790" w:leader="dot"/>
               <w:tab w:val="right" w:pos="9356" w:leader="dot"/>
             </w:tabs>
             <w:rPr/>
@@ -735,6 +750,7 @@
           <w:pPr>
             <w:pStyle w:val="Tabledesmatiresniveau3"/>
             <w:tabs>
+              <w:tab w:val="right" w:pos="8790" w:leader="dot"/>
               <w:tab w:val="right" w:pos="9356" w:leader="dot"/>
             </w:tabs>
             <w:rPr/>
@@ -754,6 +770,7 @@
           <w:pPr>
             <w:pStyle w:val="Tabledesmatiresniveau3"/>
             <w:tabs>
+              <w:tab w:val="right" w:pos="8790" w:leader="dot"/>
               <w:tab w:val="right" w:pos="9356" w:leader="dot"/>
             </w:tabs>
             <w:rPr/>
@@ -773,6 +790,7 @@
           <w:pPr>
             <w:pStyle w:val="Tabledesmatiresniveau3"/>
             <w:tabs>
+              <w:tab w:val="right" w:pos="8790" w:leader="dot"/>
               <w:tab w:val="right" w:pos="9356" w:leader="dot"/>
             </w:tabs>
             <w:rPr/>
@@ -792,6 +810,7 @@
           <w:pPr>
             <w:pStyle w:val="Tabledesmatiresniveau3"/>
             <w:tabs>
+              <w:tab w:val="right" w:pos="8790" w:leader="dot"/>
               <w:tab w:val="right" w:pos="9356" w:leader="dot"/>
             </w:tabs>
             <w:rPr/>
@@ -811,6 +830,7 @@
           <w:pPr>
             <w:pStyle w:val="Tabledesmatiresniveau3"/>
             <w:tabs>
+              <w:tab w:val="right" w:pos="8790" w:leader="dot"/>
               <w:tab w:val="right" w:pos="9356" w:leader="dot"/>
             </w:tabs>
             <w:rPr/>
@@ -830,15 +850,7 @@
           <w:pPr>
             <w:pStyle w:val="Normal"/>
             <w:spacing w:before="0" w:after="160"/>
-            <w:rPr>
-              <w:rFonts w:ascii="Marianne" w:hAnsi="Marianne"/>
-              <w:b/>
-              <w:b/>
-              <w:bCs/>
-              <w:color w:val="000000"/>
-              <w:sz w:val="48"/>
-              <w:szCs w:val="48"/>
-            </w:rPr>
+            <w:rPr/>
           </w:pPr>
           <w:r>
             <w:rPr/>
@@ -947,11 +959,11 @@
           <wp:effectExtent l="0" t="0" r="0" b="0"/>
           <wp:wrapTight wrapText="bothSides">
             <wp:wrapPolygon edited="0">
-              <wp:start x="-630" y="0"/>
-              <wp:lineTo x="-630" y="20684"/>
-              <wp:lineTo x="20573" y="20684"/>
-              <wp:lineTo x="20573" y="0"/>
-              <wp:lineTo x="-630" y="0"/>
+              <wp:start x="-648" y="0"/>
+              <wp:lineTo x="-648" y="20664"/>
+              <wp:lineTo x="20555" y="20664"/>
+              <wp:lineTo x="20555" y="0"/>
+              <wp:lineTo x="-648" y="0"/>
             </wp:wrapPolygon>
           </wp:wrapTight>
           <wp:docPr id="1" name="Image 1" descr=""/>
@@ -1000,11 +1012,11 @@
           <wp:effectExtent l="0" t="0" r="0" b="0"/>
           <wp:wrapTight wrapText="bothSides">
             <wp:wrapPolygon edited="0">
-              <wp:start x="-1262" y="0"/>
-              <wp:lineTo x="-1262" y="19299"/>
-              <wp:lineTo x="20085" y="19299"/>
-              <wp:lineTo x="20085" y="0"/>
-              <wp:lineTo x="-1262" y="0"/>
+              <wp:start x="-1298" y="0"/>
+              <wp:lineTo x="-1298" y="19245"/>
+              <wp:lineTo x="20049" y="19245"/>
+              <wp:lineTo x="20049" y="0"/>
+              <wp:lineTo x="-1298" y="0"/>
             </wp:wrapPolygon>
           </wp:wrapTight>
           <wp:docPr id="2" name="Image 2" descr=""/>
@@ -1153,15 +1165,12 @@
       <w:rPr>
         <w:rFonts w:ascii="Liberation Serif" w:hAnsi="Liberation Serif" w:eastAsia="Noto Sans CJK SC Regular" w:cs="Lohit Devanagari"/>
         <w:kern w:val="2"/>
-        <w:sz w:val="24"/>
         <w:szCs w:val="24"/>
         <w:lang w:val="fr-FR" w:eastAsia="zh-CN" w:bidi="hi-IN"/>
       </w:rPr>
     </w:rPrDefault>
     <w:pPrDefault>
-      <w:pPr>
-        <w:widowControl/>
-      </w:pPr>
+      <w:pPr/>
     </w:pPrDefault>
   </w:docDefaults>
   <w:latentStyles w:defLockedState="0" w:defUIPriority="99" w:defSemiHidden="0" w:defUnhideWhenUsed="0" w:defQFormat="0" w:count="371">
@@ -1542,9 +1551,7 @@
     <w:qFormat/>
     <w:pPr>
       <w:widowControl/>
-      <w:kinsoku w:val="true"/>
-      <w:overflowPunct w:val="true"/>
-      <w:autoSpaceDE w:val="true"/>
+      <w:overflowPunct w:val="false"/>
       <w:bidi w:val="0"/>
       <w:spacing w:lineRule="auto" w:line="259" w:before="0" w:after="160"/>
       <w:jc w:val="left"/>
@@ -1847,6 +1854,18 @@
     <w:qFormat/>
     <w:rPr>
       <w:rFonts w:ascii="Liberation Mono" w:hAnsi="Liberation Mono" w:eastAsia="Liberation Mono" w:cs="Liberation Mono"/>
+    </w:rPr>
+  </w:style>
+  <w:style w:type="character" w:styleId="ListLabel12">
+    <w:name w:val="ListLabel 12"/>
+    <w:qFormat/>
+    <w:rPr>
+      <w:rFonts w:ascii="Marianne" w:hAnsi="Marianne" w:cs="Arial"/>
+      <w:i/>
+      <w:iCs/>
+      <w:color w:val="00A65D"/>
+      <w:sz w:val="22"/>
+      <w:szCs w:val="22"/>
     </w:rPr>
   </w:style>
   <w:style w:type="paragraph" w:styleId="Titre">
@@ -2055,9 +2074,7 @@
     <w:qFormat/>
     <w:pPr>
       <w:widowControl/>
-      <w:kinsoku w:val="true"/>
-      <w:overflowPunct w:val="true"/>
-      <w:autoSpaceDE w:val="true"/>
+      <w:overflowPunct w:val="false"/>
       <w:bidi w:val="0"/>
       <w:jc w:val="left"/>
     </w:pPr>
@@ -2114,9 +2131,7 @@
     <w:qFormat/>
     <w:pPr>
       <w:widowControl/>
-      <w:kinsoku w:val="true"/>
-      <w:overflowPunct w:val="true"/>
-      <w:autoSpaceDE w:val="true"/>
+      <w:overflowPunct w:val="false"/>
       <w:bidi w:val="0"/>
       <w:jc w:val="left"/>
     </w:pPr>

</xml_diff>